<commit_message>
Ausformulierung des ersten Teils
Gliederung weiter bearbeitet, hierbei Ausformulierung und Inhalt für den
ersten Part der Präsentation angefertigt.
</commit_message>
<xml_diff>
--- a/Disputation/Gliederung.docx
+++ b/Disputation/Gliederung.docx
@@ -99,6 +99,30 @@
       <w:pPr>
         <w:pStyle w:val="Listenabsatz"/>
         <w:numPr>
+          <w:ilvl w:val="2"/>
+          <w:numId w:val="1"/>
+        </w:numPr>
+      </w:pPr>
+      <w:r>
+        <w:t>Analyse des Game Authoring Tool Entwicklungsprozesses und Konzeption eines Authoring Tool Frameworks</w:t>
+      </w:r>
+    </w:p>
+    <w:p>
+      <w:pPr>
+        <w:pStyle w:val="Listenabsatz"/>
+        <w:numPr>
+          <w:ilvl w:val="2"/>
+          <w:numId w:val="1"/>
+        </w:numPr>
+      </w:pPr>
+      <w:r>
+        <w:t>Beschäftigt sich mit der Analyse aktueller Authoring Tools für Game Engines und konzipiert ein eigenes Authoring Tool speziell auf die Fusee Engine der Hochschule Furtwangen in Kombination mit Cinema 4D ausgerichtet.</w:t>
+      </w:r>
+    </w:p>
+    <w:p>
+      <w:pPr>
+        <w:pStyle w:val="Listenabsatz"/>
+        <w:numPr>
           <w:ilvl w:val="1"/>
           <w:numId w:val="1"/>
         </w:numPr>
@@ -111,6 +135,48 @@
       <w:pPr>
         <w:pStyle w:val="Listenabsatz"/>
         <w:numPr>
+          <w:ilvl w:val="2"/>
+          <w:numId w:val="1"/>
+        </w:numPr>
+      </w:pPr>
+      <w:r>
+        <w:t>Vorstellung des Themas und der Arbeit inklusive der Vorgehensweise und einer kurzen Zusammenfassung der Ergebnisse.</w:t>
+      </w:r>
+    </w:p>
+    <w:p>
+      <w:pPr>
+        <w:pStyle w:val="Listenabsatz"/>
+        <w:numPr>
+          <w:ilvl w:val="2"/>
+          <w:numId w:val="1"/>
+        </w:numPr>
+      </w:pPr>
+      <w:r>
+        <w:t>Beantwortung der eingereichten Fragen</w:t>
+      </w:r>
+      <w:r>
+        <w:t xml:space="preserve"> beider Betreuer</w:t>
+      </w:r>
+      <w:r>
+        <w:t>.</w:t>
+      </w:r>
+    </w:p>
+    <w:p>
+      <w:pPr>
+        <w:pStyle w:val="Listenabsatz"/>
+        <w:numPr>
+          <w:ilvl w:val="2"/>
+          <w:numId w:val="1"/>
+        </w:numPr>
+      </w:pPr>
+      <w:r>
+        <w:t>Fragen und Diskussionen aus dem Auditorium.</w:t>
+      </w:r>
+    </w:p>
+    <w:p>
+      <w:pPr>
+        <w:pStyle w:val="Listenabsatz"/>
+        <w:numPr>
           <w:ilvl w:val="1"/>
           <w:numId w:val="1"/>
         </w:numPr>
@@ -123,6 +189,78 @@
       <w:pPr>
         <w:pStyle w:val="Listenabsatz"/>
         <w:numPr>
+          <w:ilvl w:val="2"/>
+          <w:numId w:val="1"/>
+        </w:numPr>
+      </w:pPr>
+      <w:r>
+        <w:t>Wie funktioniert der Game Authoring Tool Entwicklungs</w:t>
+      </w:r>
+      <w:r>
+        <w:t>- und Konzeptions</w:t>
+      </w:r>
+      <w:r>
+        <w:t xml:space="preserve">prozess und können Authoring Tools nach Berufsgruppen </w:t>
+      </w:r>
+      <w:r>
+        <w:t xml:space="preserve">(Artists, Designer, Programmierer, etc.) </w:t>
+      </w:r>
+      <w:r>
+        <w:t xml:space="preserve">getrennt werden so dass </w:t>
+      </w:r>
+      <w:r>
+        <w:t>jede Gruppe mit den ihr bereits bekannten Tools am gleichen Projekt arbeiten kann?</w:t>
+      </w:r>
+    </w:p>
+    <w:p>
+      <w:pPr>
+        <w:pStyle w:val="Listenabsatz"/>
+        <w:numPr>
+          <w:ilvl w:val="2"/>
+          <w:numId w:val="1"/>
+        </w:numPr>
+      </w:pPr>
+      <w:r>
+        <w:t xml:space="preserve">In der Authoring Tool Entwicklung </w:t>
+      </w:r>
+      <w:r>
+        <w:t xml:space="preserve">(für Fusee) </w:t>
+      </w:r>
+      <w:r>
+        <w:t>könnten bereits bestehende Funktionen einer Software (z.B. Cinema 4D) erweitert werden um Game Authoring Funktionalität zu bieten.</w:t>
+      </w:r>
+    </w:p>
+    <w:p>
+      <w:pPr>
+        <w:pStyle w:val="Listenabsatz"/>
+        <w:numPr>
+          <w:ilvl w:val="2"/>
+          <w:numId w:val="1"/>
+        </w:numPr>
+      </w:pPr>
+      <w:r>
+        <w:t>Ist es möglich ein solches Tool für die Fusee Engine und das Programm Cinema 4D (Anbindung durch proprietäre API) zu konzipieren?</w:t>
+      </w:r>
+    </w:p>
+    <w:p>
+      <w:pPr>
+        <w:pStyle w:val="Listenabsatz"/>
+        <w:numPr>
+          <w:ilvl w:val="2"/>
+          <w:numId w:val="1"/>
+        </w:numPr>
+      </w:pPr>
+      <w:r>
+        <w:t xml:space="preserve">Verwendung bereits bestehender Programme und Strukturen </w:t>
+      </w:r>
+      <w:r>
+        <w:t>verkürzt den Prozess zum Erstellen von Editing Funktionalität.</w:t>
+      </w:r>
+    </w:p>
+    <w:p>
+      <w:pPr>
+        <w:pStyle w:val="Listenabsatz"/>
+        <w:numPr>
           <w:ilvl w:val="0"/>
           <w:numId w:val="1"/>
         </w:numPr>
@@ -183,6 +321,39 @@
       <w:pPr>
         <w:pStyle w:val="Listenabsatz"/>
         <w:numPr>
+          <w:ilvl w:val="2"/>
+          <w:numId w:val="1"/>
+        </w:numPr>
+      </w:pPr>
+      <w:r>
+        <w:t>Den Prozess der Authoring Tool Entwicklung</w:t>
+      </w:r>
+      <w:r>
+        <w:t>.</w:t>
+      </w:r>
+    </w:p>
+    <w:p>
+      <w:pPr>
+        <w:pStyle w:val="Listenabsatz"/>
+        <w:numPr>
+          <w:ilvl w:val="2"/>
+          <w:numId w:val="1"/>
+        </w:numPr>
+      </w:pPr>
+      <w:r>
+        <w:t xml:space="preserve">Andere </w:t>
+      </w:r>
+      <w:r>
+        <w:t xml:space="preserve">Authoring Umgebungen </w:t>
+      </w:r>
+      <w:r>
+        <w:t>analysiert und verglichen.</w:t>
+      </w:r>
+    </w:p>
+    <w:p>
+      <w:pPr>
+        <w:pStyle w:val="Listenabsatz"/>
+        <w:numPr>
           <w:ilvl w:val="1"/>
           <w:numId w:val="1"/>
         </w:numPr>
@@ -195,6 +366,63 @@
       <w:pPr>
         <w:pStyle w:val="Listenabsatz"/>
         <w:numPr>
+          <w:ilvl w:val="2"/>
+          <w:numId w:val="1"/>
+        </w:numPr>
+      </w:pPr>
+      <w:r>
+        <w:t>Untersuchen des Prozesses</w:t>
+      </w:r>
+      <w:r>
+        <w:t xml:space="preserve"> und der bereits bestehenden Software</w:t>
+      </w:r>
+      <w:r>
+        <w:t>.</w:t>
+      </w:r>
+    </w:p>
+    <w:p>
+      <w:pPr>
+        <w:pStyle w:val="Listenabsatz"/>
+        <w:numPr>
+          <w:ilvl w:val="2"/>
+          <w:numId w:val="1"/>
+        </w:numPr>
+      </w:pPr>
+      <w:r>
+        <w:t xml:space="preserve">Konzeption </w:t>
+      </w:r>
+      <w:r>
+        <w:t xml:space="preserve">eines neuen </w:t>
+      </w:r>
+      <w:r>
+        <w:t xml:space="preserve">Tools und Umsetzung </w:t>
+      </w:r>
+      <w:r>
+        <w:t>eines Prototyps.</w:t>
+      </w:r>
+    </w:p>
+    <w:p>
+      <w:pPr>
+        <w:pStyle w:val="Listenabsatz"/>
+        <w:numPr>
+          <w:ilvl w:val="2"/>
+          <w:numId w:val="1"/>
+        </w:numPr>
+      </w:pPr>
+      <w:r>
+        <w:t xml:space="preserve">Also: </w:t>
+      </w:r>
+      <w:r>
+        <w:t>Legen eines Grundsteins für weitere Forschung im Bereich Fusee und Authoring Tool Funktionalität</w:t>
+      </w:r>
+      <w:r>
+        <w:t>.</w:t>
+      </w:r>
+    </w:p>
+    <w:p>
+      <w:pPr>
+        <w:pStyle w:val="Listenabsatz"/>
+        <w:numPr>
           <w:ilvl w:val="1"/>
           <w:numId w:val="1"/>
         </w:numPr>
@@ -222,15 +450,83 @@
       <w:pPr>
         <w:pStyle w:val="Listenabsatz"/>
         <w:numPr>
+          <w:ilvl w:val="3"/>
+          <w:numId w:val="1"/>
+        </w:numPr>
+      </w:pPr>
+      <w:r>
+        <w:lastRenderedPageBreak/>
+        <w:t>Proprietäres 3D Modeling Programm</w:t>
+      </w:r>
+      <w:r>
+        <w:t>.</w:t>
+      </w:r>
+    </w:p>
+    <w:p>
+      <w:pPr>
+        <w:pStyle w:val="Listenabsatz"/>
+        <w:numPr>
+          <w:ilvl w:val="3"/>
+          <w:numId w:val="1"/>
+        </w:numPr>
+      </w:pPr>
+      <w:r>
+        <w:t>Genutzt als „Welt-Editor“</w:t>
+      </w:r>
+      <w:r>
+        <w:t>.</w:t>
+      </w:r>
+    </w:p>
+    <w:p>
+      <w:pPr>
+        <w:pStyle w:val="Listenabsatz"/>
+        <w:numPr>
+          <w:ilvl w:val="3"/>
+          <w:numId w:val="1"/>
+        </w:numPr>
+      </w:pPr>
+      <w:r>
+        <w:t>Hauptsächlich die API verwendet um mit Hilfe des Plugin Systems Funktionalität hinzuzufügen.</w:t>
+      </w:r>
+    </w:p>
+    <w:p>
+      <w:pPr>
+        <w:pStyle w:val="Listenabsatz"/>
+        <w:numPr>
           <w:ilvl w:val="2"/>
           <w:numId w:val="1"/>
         </w:numPr>
       </w:pPr>
-      <w:proofErr w:type="spellStart"/>
       <w:r>
         <w:t>Fusee</w:t>
       </w:r>
-      <w:proofErr w:type="spellEnd"/>
+    </w:p>
+    <w:p>
+      <w:pPr>
+        <w:pStyle w:val="Listenabsatz"/>
+        <w:numPr>
+          <w:ilvl w:val="3"/>
+          <w:numId w:val="1"/>
+        </w:numPr>
+      </w:pPr>
+      <w:r>
+        <w:t>3D Engine der Hochschule Furtwangen</w:t>
+      </w:r>
+      <w:r>
+        <w:t>.</w:t>
+      </w:r>
+    </w:p>
+    <w:p>
+      <w:pPr>
+        <w:pStyle w:val="Listenabsatz"/>
+        <w:numPr>
+          <w:ilvl w:val="3"/>
+          <w:numId w:val="1"/>
+        </w:numPr>
+      </w:pPr>
+      <w:r>
+        <w:t>Aktuell nur Binary Version, bzw. in Quelltextform verfügbar. Kein Welt-Editor vorhanden.</w:t>
+      </w:r>
     </w:p>
     <w:p>
       <w:pPr>
@@ -241,13 +537,32 @@
         </w:numPr>
       </w:pPr>
       <w:r>
-        <w:t xml:space="preserve">Das Projekt </w:t>
-      </w:r>
-      <w:proofErr w:type="spellStart"/>
-      <w:r>
-        <w:t>Uniplug</w:t>
-      </w:r>
-      <w:proofErr w:type="spellEnd"/>
+        <w:t>Das Projekt Uniplug</w:t>
+      </w:r>
+    </w:p>
+    <w:p>
+      <w:pPr>
+        <w:pStyle w:val="Listenabsatz"/>
+        <w:numPr>
+          <w:ilvl w:val="3"/>
+          <w:numId w:val="1"/>
+        </w:numPr>
+      </w:pPr>
+      <w:r>
+        <w:t>Ermöglicht das Entwickeln von Cinema 4D Plugins in C#.</w:t>
+      </w:r>
+    </w:p>
+    <w:p>
+      <w:pPr>
+        <w:pStyle w:val="Listenabsatz"/>
+        <w:numPr>
+          <w:ilvl w:val="3"/>
+          <w:numId w:val="1"/>
+        </w:numPr>
+      </w:pPr>
+      <w:r>
+        <w:t>In das Fusee Projekt „integriert“.</w:t>
+      </w:r>
     </w:p>
     <w:p>
       <w:pPr>
@@ -270,7 +585,7 @@
         <w:rPr>
           <w:b/>
         </w:rPr>
-        <w:t>(3</w:t>
+        <w:t>(2</w:t>
       </w:r>
       <w:r>
         <w:rPr>
@@ -300,10 +615,22 @@
         </w:numPr>
       </w:pPr>
       <w:r>
-        <w:t>Methodik</w:t>
-      </w:r>
-      <w:r>
-        <w:t xml:space="preserve"> bzw. Herangehensweise</w:t>
+        <w:t>Analyse des Prozesses</w:t>
+      </w:r>
+      <w:r>
+        <w:t xml:space="preserve"> der Tool Entwicklung</w:t>
+      </w:r>
+    </w:p>
+    <w:p>
+      <w:pPr>
+        <w:pStyle w:val="Listenabsatz"/>
+        <w:numPr>
+          <w:ilvl w:val="2"/>
+          <w:numId w:val="1"/>
+        </w:numPr>
+      </w:pPr>
+      <w:r>
+        <w:t>Analyse von Referenzmodellen im Entwicklungsprozess von Authoring Tools. (Theorie)</w:t>
       </w:r>
     </w:p>
     <w:p>
@@ -315,10 +642,55 @@
         </w:numPr>
       </w:pPr>
       <w:r>
-        <w:t>Analyse des Prozesses</w:t>
-      </w:r>
-      <w:r>
-        <w:t xml:space="preserve"> der Tool Entwicklung</w:t>
+        <w:t>Analyse anderer Editoren</w:t>
+      </w:r>
+    </w:p>
+    <w:p>
+      <w:pPr>
+        <w:pStyle w:val="Listenabsatz"/>
+        <w:numPr>
+          <w:ilvl w:val="2"/>
+          <w:numId w:val="1"/>
+        </w:numPr>
+      </w:pPr>
+      <w:r>
+        <w:t>Analyse von bereits bestehende Tools. (Induktion, Ableitung der Funktionalität der speziellen Tools und herausarbeiten von allgemeingültigen Notwendigkeiten und Features)</w:t>
+      </w:r>
+    </w:p>
+    <w:p>
+      <w:pPr>
+        <w:pStyle w:val="Listenabsatz"/>
+        <w:numPr>
+          <w:ilvl w:val="3"/>
+          <w:numId w:val="1"/>
+        </w:numPr>
+      </w:pPr>
+      <w:r>
+        <w:t>UE4</w:t>
+      </w:r>
+    </w:p>
+    <w:p>
+      <w:pPr>
+        <w:pStyle w:val="Listenabsatz"/>
+        <w:numPr>
+          <w:ilvl w:val="3"/>
+          <w:numId w:val="1"/>
+        </w:numPr>
+      </w:pPr>
+      <w:r>
+        <w:t>Unity</w:t>
+      </w:r>
+    </w:p>
+    <w:p>
+      <w:pPr>
+        <w:pStyle w:val="Listenabsatz"/>
+        <w:numPr>
+          <w:ilvl w:val="3"/>
+          <w:numId w:val="1"/>
+        </w:numPr>
+      </w:pPr>
+      <w:r>
+        <w:t>ATF Framework</w:t>
       </w:r>
     </w:p>
     <w:p>
@@ -330,7 +702,7 @@
         </w:numPr>
       </w:pPr>
       <w:r>
-        <w:t>Analyse anderer Editoren</w:t>
+        <w:t>Konzeption eines Frameworks</w:t>
       </w:r>
     </w:p>
     <w:p>
@@ -342,7 +714,52 @@
         </w:numPr>
       </w:pPr>
       <w:r>
-        <w:t>UE4</w:t>
+        <w:t>Konzeption eines Tools (mit Methoden des Software Engineering) in Adaption für die Fusee Engine. (Deduktion</w:t>
+      </w:r>
+      <w:r>
+        <w:t>)</w:t>
+      </w:r>
+    </w:p>
+    <w:p>
+      <w:pPr>
+        <w:pStyle w:val="Listenabsatz"/>
+        <w:numPr>
+          <w:ilvl w:val="3"/>
+          <w:numId w:val="1"/>
+        </w:numPr>
+      </w:pPr>
+      <w:r>
+        <w:t>In der Theorie</w:t>
+      </w:r>
+    </w:p>
+    <w:p>
+      <w:pPr>
+        <w:pStyle w:val="Listenabsatz"/>
+        <w:numPr>
+          <w:ilvl w:val="3"/>
+          <w:numId w:val="1"/>
+        </w:numPr>
+      </w:pPr>
+      <w:r>
+        <w:t xml:space="preserve">Im </w:t>
+      </w:r>
+      <w:r>
+        <w:t xml:space="preserve">Bereich </w:t>
+      </w:r>
+      <w:r>
+        <w:t>Systemdesign</w:t>
+      </w:r>
+    </w:p>
+    <w:p>
+      <w:pPr>
+        <w:pStyle w:val="Listenabsatz"/>
+        <w:numPr>
+          <w:ilvl w:val="1"/>
+          <w:numId w:val="1"/>
+        </w:numPr>
+      </w:pPr>
+      <w:r>
+        <w:t>Implementierung des Frameworks</w:t>
       </w:r>
     </w:p>
     <w:p>
@@ -353,11 +770,74 @@
           <w:numId w:val="1"/>
         </w:numPr>
       </w:pPr>
-      <w:proofErr w:type="spellStart"/>
-      <w:r>
-        <w:t>Unity</w:t>
-      </w:r>
-      <w:proofErr w:type="spellEnd"/>
+      <w:r>
+        <w:t>Beginn mit der Umsetzung (Prototyping) in C#.</w:t>
+      </w:r>
+    </w:p>
+    <w:p>
+      <w:pPr>
+        <w:pStyle w:val="Listenabsatz"/>
+        <w:numPr>
+          <w:ilvl w:val="3"/>
+          <w:numId w:val="1"/>
+        </w:numPr>
+      </w:pPr>
+      <w:r>
+        <w:t>Mit Hilfe von SWIG und Uniplug</w:t>
+      </w:r>
+    </w:p>
+    <w:p>
+      <w:pPr>
+        <w:pStyle w:val="Listenabsatz"/>
+        <w:numPr>
+          <w:ilvl w:val="0"/>
+          <w:numId w:val="1"/>
+        </w:numPr>
+      </w:pPr>
+      <w:r>
+        <w:t>Ergebnisse</w:t>
+      </w:r>
+      <w:r>
+        <w:t xml:space="preserve"> </w:t>
+      </w:r>
+      <w:r>
+        <w:rPr>
+          <w:b/>
+        </w:rPr>
+        <w:t>(2</w:t>
+      </w:r>
+      <w:r>
+        <w:rPr>
+          <w:b/>
+        </w:rPr>
+        <w:t xml:space="preserve"> Minute</w:t>
+      </w:r>
+      <w:r>
+        <w:rPr>
+          <w:b/>
+        </w:rPr>
+        <w:t>n</w:t>
+      </w:r>
+      <w:bookmarkStart w:id="0" w:name="_GoBack"/>
+      <w:bookmarkEnd w:id="0"/>
+      <w:r>
+        <w:rPr>
+          <w:b/>
+        </w:rPr>
+        <w:t>)</w:t>
+      </w:r>
+    </w:p>
+    <w:p>
+      <w:pPr>
+        <w:pStyle w:val="Listenabsatz"/>
+        <w:numPr>
+          <w:ilvl w:val="1"/>
+          <w:numId w:val="1"/>
+        </w:numPr>
+      </w:pPr>
+      <w:r>
+        <w:t>Ergebnisse des Prozesses</w:t>
+      </w:r>
     </w:p>
     <w:p>
       <w:pPr>
@@ -368,7 +848,164 @@
         </w:numPr>
       </w:pPr>
       <w:r>
-        <w:t>ATF Framework</w:t>
+        <w:t>Verschiedene Projektmanagement und Tool-Development Konzepte während der Entwicklung umsetzbar.</w:t>
+      </w:r>
+    </w:p>
+    <w:p>
+      <w:pPr>
+        <w:pStyle w:val="Listenabsatz"/>
+        <w:numPr>
+          <w:ilvl w:val="2"/>
+          <w:numId w:val="1"/>
+        </w:numPr>
+      </w:pPr>
+      <w:r>
+        <w:t>Tool Development ist ein wichtiger Produktionsschritt in der Spiele Entwicklung. (Siehe beliebte Frameworks und Aussagen der Qu</w:t>
+      </w:r>
+      <w:r>
+        <w:t>e</w:t>
+      </w:r>
+      <w:r>
+        <w:t>llen Autoren)</w:t>
+      </w:r>
+    </w:p>
+    <w:p>
+      <w:pPr>
+        <w:pStyle w:val="Listenabsatz"/>
+        <w:numPr>
+          <w:ilvl w:val="2"/>
+          <w:numId w:val="1"/>
+        </w:numPr>
+      </w:pPr>
+      <w:r>
+        <w:t>Es ist sinnvoll den Prozess für das Produktionsteam transparent zu gestalten.</w:t>
+      </w:r>
+    </w:p>
+    <w:p>
+      <w:pPr>
+        <w:pStyle w:val="Listenabsatz"/>
+        <w:numPr>
+          <w:ilvl w:val="3"/>
+          <w:numId w:val="1"/>
+        </w:numPr>
+      </w:pPr>
+      <w:r>
+        <w:t>Erleichtert die Einhaltung der Anforderungen des Produktionsteams.</w:t>
+      </w:r>
+    </w:p>
+    <w:p>
+      <w:pPr>
+        <w:pStyle w:val="Listenabsatz"/>
+        <w:numPr>
+          <w:ilvl w:val="3"/>
+          <w:numId w:val="1"/>
+        </w:numPr>
+      </w:pPr>
+      <w:r>
+        <w:t>Erhöht die wieder Verwendbarkeit wenn das Tool nützlich ist.</w:t>
+      </w:r>
+    </w:p>
+    <w:p>
+      <w:pPr>
+        <w:pStyle w:val="Listenabsatz"/>
+        <w:numPr>
+          <w:ilvl w:val="2"/>
+          <w:numId w:val="1"/>
+        </w:numPr>
+      </w:pPr>
+      <w:r>
+        <w:t>Prozess sollte verlässlich in den Produktionszyklus inkludiert sein.</w:t>
+      </w:r>
+    </w:p>
+    <w:p>
+      <w:pPr>
+        <w:pStyle w:val="Listenabsatz"/>
+        <w:numPr>
+          <w:ilvl w:val="3"/>
+          <w:numId w:val="1"/>
+        </w:numPr>
+      </w:pPr>
+      <w:r>
+        <w:t>Produktion steht und fällt mit guten Tools. (Mitarbeiter investieren gerne Zeit um das Produkt zu verbessern w</w:t>
+      </w:r>
+      <w:r>
+        <w:t>enn das Werkzeug vernünftig ist</w:t>
+      </w:r>
+      <w:r>
+        <w:t>)</w:t>
+      </w:r>
+    </w:p>
+    <w:p>
+      <w:pPr>
+        <w:pStyle w:val="Listenabsatz"/>
+        <w:numPr>
+          <w:ilvl w:val="3"/>
+          <w:numId w:val="1"/>
+        </w:numPr>
+      </w:pPr>
+      <w:r>
+        <w:t xml:space="preserve">Management Prozesse spielen eine </w:t>
+      </w:r>
+      <w:r>
+        <w:t>wichtige</w:t>
+      </w:r>
+      <w:r>
+        <w:t xml:space="preserve"> Rolle.</w:t>
+      </w:r>
+    </w:p>
+    <w:p>
+      <w:pPr>
+        <w:pStyle w:val="Listenabsatz"/>
+        <w:numPr>
+          <w:ilvl w:val="4"/>
+          <w:numId w:val="1"/>
+        </w:numPr>
+      </w:pPr>
+      <w:r>
+        <w:t>Tools entstehen oft unter Zeitdruck.</w:t>
+      </w:r>
+    </w:p>
+    <w:p>
+      <w:pPr>
+        <w:pStyle w:val="Listenabsatz"/>
+        <w:numPr>
+          <w:ilvl w:val="4"/>
+          <w:numId w:val="1"/>
+        </w:numPr>
+      </w:pPr>
+      <w:r>
+        <w:t>Das muss aufgefangen und kompensiert werden.</w:t>
+      </w:r>
+    </w:p>
+    <w:p>
+      <w:pPr>
+        <w:pStyle w:val="Listenabsatz"/>
+        <w:numPr>
+          <w:ilvl w:val="2"/>
+          <w:numId w:val="1"/>
+        </w:numPr>
+      </w:pPr>
+      <w:r>
+        <w:lastRenderedPageBreak/>
+        <w:t>Getrennte Tools können Funktionieren, hängen aber vom Team und dem angestrebten Produkt ab.</w:t>
+      </w:r>
+    </w:p>
+    <w:p>
+      <w:pPr>
+        <w:pStyle w:val="Listenabsatz"/>
+        <w:numPr>
+          <w:ilvl w:val="3"/>
+          <w:numId w:val="1"/>
+        </w:numPr>
+      </w:pPr>
+      <w:r>
+        <w:t>Einfacher sich auf etwas zu konzentrieren anstatt ein neues monolithisches Sof</w:t>
+      </w:r>
+      <w:r>
+        <w:t>t</w:t>
+      </w:r>
+      <w:r>
+        <w:t>warekonstrukt zu erlernen.</w:t>
       </w:r>
     </w:p>
     <w:p>
@@ -380,7 +1017,13 @@
         </w:numPr>
       </w:pPr>
       <w:r>
-        <w:t>Konzeption eines Frameworks</w:t>
+        <w:t xml:space="preserve">Ergebnisse der </w:t>
+      </w:r>
+      <w:r>
+        <w:t xml:space="preserve">Konzeption und </w:t>
+      </w:r>
+      <w:r>
+        <w:t>Implementierung</w:t>
       </w:r>
     </w:p>
     <w:p>
@@ -392,7 +1035,19 @@
         </w:numPr>
       </w:pPr>
       <w:r>
-        <w:t>In der Theorie</w:t>
+        <w:t>Konzeption eines Authoring Tool Frameworks für Fusee wurde begonnen.</w:t>
+      </w:r>
+    </w:p>
+    <w:p>
+      <w:pPr>
+        <w:pStyle w:val="Listenabsatz"/>
+        <w:numPr>
+          <w:ilvl w:val="3"/>
+          <w:numId w:val="1"/>
+        </w:numPr>
+      </w:pPr>
+      <w:r>
+        <w:t>Mit dem Gedanken der getrennten Tools.</w:t>
       </w:r>
     </w:p>
     <w:p>
@@ -404,19 +1059,19 @@
         </w:numPr>
       </w:pPr>
       <w:r>
-        <w:t>Im Systemdesign</w:t>
-      </w:r>
-    </w:p>
-    <w:p>
-      <w:pPr>
-        <w:pStyle w:val="Listenabsatz"/>
-        <w:numPr>
-          <w:ilvl w:val="1"/>
-          <w:numId w:val="1"/>
-        </w:numPr>
-      </w:pPr>
-      <w:r>
-        <w:t>Implementierung des Frameworks</w:t>
+        <w:t>Basisfunktionalität und Architektur wurde gestaltet.</w:t>
+      </w:r>
+    </w:p>
+    <w:p>
+      <w:pPr>
+        <w:pStyle w:val="Listenabsatz"/>
+        <w:numPr>
+          <w:ilvl w:val="3"/>
+          <w:numId w:val="1"/>
+        </w:numPr>
+      </w:pPr>
+      <w:r>
+        <w:t>Nach Analyse der untersuchten Software stellte sich heraus, dass sich die Funktionalitäten der Editoren stark mit denen der bereits nutzbaren Modeling Editoren wie Cinema 4D und der IDEs wie Visual Studio decken.</w:t>
       </w:r>
     </w:p>
     <w:p>
@@ -428,57 +1083,31 @@
         </w:numPr>
       </w:pPr>
       <w:r>
-        <w:t xml:space="preserve">Mit Hilfe von SWIG und </w:t>
-      </w:r>
-      <w:proofErr w:type="spellStart"/>
-      <w:r>
-        <w:t>Uniplug</w:t>
-      </w:r>
-      <w:proofErr w:type="spellEnd"/>
-    </w:p>
-    <w:p>
-      <w:pPr>
-        <w:pStyle w:val="Listenabsatz"/>
-        <w:numPr>
-          <w:ilvl w:val="0"/>
-          <w:numId w:val="1"/>
-        </w:numPr>
-      </w:pPr>
-      <w:r>
-        <w:t>Ergebnisse</w:t>
-      </w:r>
-      <w:r>
-        <w:t xml:space="preserve"> </w:t>
-      </w:r>
-      <w:r>
-        <w:rPr>
-          <w:b/>
-        </w:rPr>
-        <w:t>(1 Minute)</w:t>
-      </w:r>
-    </w:p>
-    <w:p>
-      <w:pPr>
-        <w:pStyle w:val="Listenabsatz"/>
-        <w:numPr>
-          <w:ilvl w:val="1"/>
-          <w:numId w:val="1"/>
-        </w:numPr>
-      </w:pPr>
-      <w:r>
-        <w:t>Ergebnisse des Prozesses</w:t>
-      </w:r>
-    </w:p>
-    <w:p>
-      <w:pPr>
-        <w:pStyle w:val="Listenabsatz"/>
-        <w:numPr>
-          <w:ilvl w:val="1"/>
-          <w:numId w:val="1"/>
-        </w:numPr>
-      </w:pPr>
-      <w:r>
-        <w:t>Ergebnisse der Implementierung</w:t>
+        <w:t>Erweiterung über Plugin Systeme der angestrebten Editor Applikation Cinema 4D gegeben.</w:t>
+      </w:r>
+    </w:p>
+    <w:p>
+      <w:pPr>
+        <w:pStyle w:val="Listenabsatz"/>
+        <w:numPr>
+          <w:ilvl w:val="2"/>
+          <w:numId w:val="1"/>
+        </w:numPr>
+      </w:pPr>
+      <w:r>
+        <w:t>Tool unabhängiges Framework Design.</w:t>
+      </w:r>
+    </w:p>
+    <w:p>
+      <w:pPr>
+        <w:pStyle w:val="Listenabsatz"/>
+        <w:numPr>
+          <w:ilvl w:val="2"/>
+          <w:numId w:val="1"/>
+        </w:numPr>
+      </w:pPr>
+      <w:r>
+        <w:t>Probleme bei der Umsetzung durch die Komplexität des Uniplug Projekts in Verbindung mit dem Cinema 4D Framework.</w:t>
       </w:r>
     </w:p>
     <w:p>
@@ -534,8 +1163,6 @@
         </w:rPr>
         <w:t>Frage 1</w:t>
       </w:r>
-      <w:bookmarkStart w:id="0" w:name="_GoBack"/>
-      <w:bookmarkEnd w:id="0"/>
     </w:p>
     <w:p>
       <w:pPr>
@@ -568,7 +1195,6 @@
           <w:b/>
           <w:i w:val="0"/>
         </w:rPr>
-        <w:lastRenderedPageBreak/>
         <w:t>Frage 3</w:t>
       </w:r>
     </w:p>
@@ -695,15 +1321,7 @@
         </w:rPr>
       </w:pPr>
       <w:r>
-        <w:t>Welche Möglichkeiten gibt es, von 3D-Modellierer erzeugte „</w:t>
-      </w:r>
-      <w:proofErr w:type="spellStart"/>
-      <w:r>
-        <w:t>Deliverables</w:t>
-      </w:r>
-      <w:proofErr w:type="spellEnd"/>
-      <w:r>
-        <w:t>“ (3D-Objekte, 3D-Objekt-Bestandteile, -Eigenschaften) automatisiert als geeignete programmiersprachliche Konstrukte (Klassen/Objekte/Eigenschaften) zu repräsentieren, so dass Programmierer darauf Zugriff haben?</w:t>
+        <w:t>Welche Möglichkeiten gibt es, von 3D-Modellierer erzeugte „Deliverables“ (3D-Objekte, 3D-Objekt-Bestandteile, -Eigenschaften) automatisiert als geeignete programmiersprachliche Konstrukte (Klassen/Objekte/Eigenschaften) zu repräsentieren, so dass Programmierer darauf Zugriff haben?</w:t>
       </w:r>
     </w:p>
     <w:p>
@@ -732,6 +1350,7 @@
         </w:numPr>
       </w:pPr>
       <w:r>
+        <w:lastRenderedPageBreak/>
         <w:t>Wie kann eine solche automatisiert generierte Brücke zwischen 3D-Modellierer und Programmierer funktionieren, wenn</w:t>
       </w:r>
     </w:p>
@@ -744,15 +1363,7 @@
         </w:numPr>
       </w:pPr>
       <w:r>
-        <w:t xml:space="preserve">Programmierer und Modellierer nicht über das vollständige </w:t>
-      </w:r>
-      <w:proofErr w:type="spellStart"/>
-      <w:r>
-        <w:t>Toolset</w:t>
-      </w:r>
-      <w:proofErr w:type="spellEnd"/>
-      <w:r>
-        <w:t xml:space="preserve"> verfügen (Modellierer hat nur C4D, Programmierer hat nur Visual Studio)?</w:t>
+        <w:t>Programmierer und Modellierer nicht über das vollständige Toolset verfügen (Modellierer hat nur C4D, Programmierer hat nur Visual Studio)?</w:t>
       </w:r>
     </w:p>
     <w:p>
@@ -804,7 +1415,13 @@
         </w:numPr>
       </w:pPr>
       <w:r>
-        <w:t>Fragen de</w:t>
+        <w:t>Fragen</w:t>
+      </w:r>
+      <w:r>
+        <w:t xml:space="preserve"> und Diskussion</w:t>
+      </w:r>
+      <w:r>
+        <w:t xml:space="preserve"> de</w:t>
       </w:r>
       <w:r>
         <w:t>s</w:t>
@@ -1018,7 +1635,7 @@
         <w:rFonts w:ascii="Wingdings" w:hAnsi="Wingdings" w:hint="default"/>
       </w:rPr>
     </w:lvl>
-    <w:lvl w:ilvl="3" w:tplc="04070001" w:tentative="1">
+    <w:lvl w:ilvl="3" w:tplc="04070001">
       <w:start w:val="1"/>
       <w:numFmt w:val="bullet"/>
       <w:lvlText w:val=""/>
@@ -1030,7 +1647,7 @@
         <w:rFonts w:ascii="Symbol" w:hAnsi="Symbol" w:hint="default"/>
       </w:rPr>
     </w:lvl>
-    <w:lvl w:ilvl="4" w:tplc="04070003" w:tentative="1">
+    <w:lvl w:ilvl="4" w:tplc="04070003">
       <w:start w:val="1"/>
       <w:numFmt w:val="bullet"/>
       <w:lvlText w:val="o"/>

</xml_diff>

<commit_message>
Struktur der Präsentation in PowerPoint
Struktur angelegt, erste Inhalte.
</commit_message>
<xml_diff>
--- a/Disputation/Gliederung.docx
+++ b/Disputation/Gliederung.docx
@@ -69,6 +69,77 @@
           <w:ilvl w:val="0"/>
           <w:numId w:val="1"/>
         </w:numPr>
+        <w:rPr>
+          <w:rStyle w:val="SchwacheHervorhebung"/>
+        </w:rPr>
+      </w:pPr>
+      <w:r>
+        <w:rPr>
+          <w:rStyle w:val="SchwacheHervorhebung"/>
+        </w:rPr>
+        <w:t>Begrüßung</w:t>
+      </w:r>
+    </w:p>
+    <w:p>
+      <w:pPr>
+        <w:pStyle w:val="Listenabsatz"/>
+        <w:numPr>
+          <w:ilvl w:val="0"/>
+          <w:numId w:val="1"/>
+        </w:numPr>
+      </w:pPr>
+      <w:r>
+        <w:t>Struktur der Präsentation</w:t>
+      </w:r>
+    </w:p>
+    <w:p>
+      <w:pPr>
+        <w:pStyle w:val="Listenabsatz"/>
+        <w:numPr>
+          <w:ilvl w:val="2"/>
+          <w:numId w:val="1"/>
+        </w:numPr>
+      </w:pPr>
+      <w:r>
+        <w:t>Vorstellung des Themas und der Arbeit inklusive der Vorgehensweise und einer kurzen Zusammenfassung der Ergebnisse.</w:t>
+      </w:r>
+    </w:p>
+    <w:p>
+      <w:pPr>
+        <w:pStyle w:val="Listenabsatz"/>
+        <w:numPr>
+          <w:ilvl w:val="2"/>
+          <w:numId w:val="1"/>
+        </w:numPr>
+      </w:pPr>
+      <w:r>
+        <w:t>Beantwortung der eingereichten Fragen beider Betreuer.</w:t>
+      </w:r>
+    </w:p>
+    <w:p>
+      <w:pPr>
+        <w:pStyle w:val="Listenabsatz"/>
+        <w:numPr>
+          <w:ilvl w:val="2"/>
+          <w:numId w:val="1"/>
+        </w:numPr>
+        <w:rPr>
+          <w:rStyle w:val="SchwacheHervorhebung"/>
+          <w:i w:val="0"/>
+          <w:iCs w:val="0"/>
+        </w:rPr>
+      </w:pPr>
+      <w:r>
+        <w:t>Fragen und Diskussionen aus dem Auditorium.</w:t>
+      </w:r>
+    </w:p>
+    <w:p>
+      <w:pPr>
+        <w:pStyle w:val="Listenabsatz"/>
+        <w:numPr>
+          <w:ilvl w:val="0"/>
+          <w:numId w:val="1"/>
+        </w:numPr>
       </w:pPr>
       <w:r>
         <w:t>Vorstellung des Themas</w:t>
@@ -104,7 +175,23 @@
         </w:numPr>
       </w:pPr>
       <w:r>
-        <w:t>Analyse des Game Authoring Tool Entwicklungsprozesses und Konzeption eines Authoring Tool Frameworks</w:t>
+        <w:t xml:space="preserve">Analyse des Game </w:t>
+      </w:r>
+      <w:proofErr w:type="spellStart"/>
+      <w:r>
+        <w:t>Authoring</w:t>
+      </w:r>
+      <w:proofErr w:type="spellEnd"/>
+      <w:r>
+        <w:t xml:space="preserve"> Tool Entwicklungsprozesses und Konzeption eines </w:t>
+      </w:r>
+      <w:proofErr w:type="spellStart"/>
+      <w:r>
+        <w:t>Authoring</w:t>
+      </w:r>
+      <w:proofErr w:type="spellEnd"/>
+      <w:r>
+        <w:t xml:space="preserve"> Tool Frameworks</w:t>
       </w:r>
     </w:p>
     <w:p>
@@ -116,7 +203,39 @@
         </w:numPr>
       </w:pPr>
       <w:r>
-        <w:t>Beschäftigt sich mit der Analyse aktueller Authoring Tools für Game Engines und konzipiert ein eigenes Authoring Tool speziell auf die Fusee Engine der Hochschule Furtwangen in Kombination mit Cinema 4D ausgerichtet.</w:t>
+        <w:t xml:space="preserve">Beschäftigt sich mit der Analyse aktueller </w:t>
+      </w:r>
+      <w:proofErr w:type="spellStart"/>
+      <w:r>
+        <w:t>Authoring</w:t>
+      </w:r>
+      <w:proofErr w:type="spellEnd"/>
+      <w:r>
+        <w:t xml:space="preserve"> Tools für Game </w:t>
+      </w:r>
+      <w:proofErr w:type="spellStart"/>
+      <w:r>
+        <w:t>Engines</w:t>
+      </w:r>
+      <w:proofErr w:type="spellEnd"/>
+      <w:r>
+        <w:t xml:space="preserve"> und konzipiert ein eigenes </w:t>
+      </w:r>
+      <w:proofErr w:type="spellStart"/>
+      <w:r>
+        <w:t>Authoring</w:t>
+      </w:r>
+      <w:proofErr w:type="spellEnd"/>
+      <w:r>
+        <w:t xml:space="preserve"> Tool speziell auf die </w:t>
+      </w:r>
+      <w:proofErr w:type="spellStart"/>
+      <w:r>
+        <w:t>Fusee</w:t>
+      </w:r>
+      <w:proofErr w:type="spellEnd"/>
+      <w:r>
+        <w:t xml:space="preserve"> Engine der Hochschule Furtwangen in Kombination mit Cinema 4D ausgerichtet.</w:t>
       </w:r>
     </w:p>
     <w:p>
@@ -128,7 +247,7 @@
         </w:numPr>
       </w:pPr>
       <w:r>
-        <w:t>Struktur der Präsentation</w:t>
+        <w:t>Erläuterung der Fragestellung</w:t>
       </w:r>
     </w:p>
     <w:p>
@@ -140,7 +259,46 @@
         </w:numPr>
       </w:pPr>
       <w:r>
-        <w:t>Vorstellung des Themas und der Arbeit inklusive der Vorgehensweise und einer kurzen Zusammenfassung der Ergebnisse.</w:t>
+        <w:t xml:space="preserve">Wie funktioniert der Game </w:t>
+      </w:r>
+      <w:proofErr w:type="spellStart"/>
+      <w:r>
+        <w:t>Authoring</w:t>
+      </w:r>
+      <w:proofErr w:type="spellEnd"/>
+      <w:r>
+        <w:t xml:space="preserve"> Tool Entwicklungs</w:t>
+      </w:r>
+      <w:r>
+        <w:t>- und Konzeptions</w:t>
+      </w:r>
+      <w:r>
+        <w:t xml:space="preserve">prozess und können </w:t>
+      </w:r>
+      <w:proofErr w:type="spellStart"/>
+      <w:r>
+        <w:t>Authoring</w:t>
+      </w:r>
+      <w:proofErr w:type="spellEnd"/>
+      <w:r>
+        <w:t xml:space="preserve"> Tools nach Berufsgruppen </w:t>
+      </w:r>
+      <w:r>
+        <w:t>(</w:t>
+      </w:r>
+      <w:proofErr w:type="spellStart"/>
+      <w:r>
+        <w:t>Artists</w:t>
+      </w:r>
+      <w:proofErr w:type="spellEnd"/>
+      <w:r>
+        <w:t xml:space="preserve">, Designer, Programmierer, etc.) </w:t>
+      </w:r>
+      <w:r>
+        <w:t xml:space="preserve">getrennt werden so dass </w:t>
+      </w:r>
+      <w:r>
+        <w:t>jede Gruppe mit den ihr bereits bekannten Tools am gleichen Projekt arbeiten kann?</w:t>
       </w:r>
     </w:p>
     <w:p>
@@ -152,10 +310,165 @@
         </w:numPr>
       </w:pPr>
       <w:r>
-        <w:t>Beantwortung der eingereichten Fragen</w:t>
-      </w:r>
-      <w:r>
-        <w:t xml:space="preserve"> beider Betreuer</w:t>
+        <w:t xml:space="preserve">In der </w:t>
+      </w:r>
+      <w:proofErr w:type="spellStart"/>
+      <w:r>
+        <w:t>Authoring</w:t>
+      </w:r>
+      <w:proofErr w:type="spellEnd"/>
+      <w:r>
+        <w:t xml:space="preserve"> Tool Entwicklung </w:t>
+      </w:r>
+      <w:r>
+        <w:t xml:space="preserve">(für </w:t>
+      </w:r>
+      <w:proofErr w:type="spellStart"/>
+      <w:r>
+        <w:t>Fusee</w:t>
+      </w:r>
+      <w:proofErr w:type="spellEnd"/>
+      <w:r>
+        <w:t xml:space="preserve">) </w:t>
+      </w:r>
+      <w:r>
+        <w:t xml:space="preserve">könnten bereits bestehende Funktionen einer Software (z.B. Cinema 4D) erweitert werden um Game </w:t>
+      </w:r>
+      <w:proofErr w:type="spellStart"/>
+      <w:r>
+        <w:t>Authoring</w:t>
+      </w:r>
+      <w:proofErr w:type="spellEnd"/>
+      <w:r>
+        <w:t xml:space="preserve"> Funktionalität zu bieten.</w:t>
+      </w:r>
+    </w:p>
+    <w:p>
+      <w:pPr>
+        <w:pStyle w:val="Listenabsatz"/>
+        <w:numPr>
+          <w:ilvl w:val="2"/>
+          <w:numId w:val="1"/>
+        </w:numPr>
+      </w:pPr>
+      <w:r>
+        <w:t xml:space="preserve">Ist es möglich ein solches Tool für die </w:t>
+      </w:r>
+      <w:proofErr w:type="spellStart"/>
+      <w:r>
+        <w:t>Fusee</w:t>
+      </w:r>
+      <w:proofErr w:type="spellEnd"/>
+      <w:r>
+        <w:t xml:space="preserve"> Engine und das Programm Cinema 4D (Anbindung durch proprietäre API) zu konzipieren?</w:t>
+      </w:r>
+    </w:p>
+    <w:p>
+      <w:pPr>
+        <w:pStyle w:val="Listenabsatz"/>
+        <w:numPr>
+          <w:ilvl w:val="2"/>
+          <w:numId w:val="1"/>
+        </w:numPr>
+      </w:pPr>
+      <w:r>
+        <w:t xml:space="preserve">Verwendung bereits bestehender Programme und Strukturen </w:t>
+      </w:r>
+      <w:r>
+        <w:t xml:space="preserve">verkürzt den Prozess zum Erstellen von </w:t>
+      </w:r>
+      <w:proofErr w:type="spellStart"/>
+      <w:r>
+        <w:t>Editing</w:t>
+      </w:r>
+      <w:proofErr w:type="spellEnd"/>
+      <w:r>
+        <w:t xml:space="preserve"> Funktionalität.</w:t>
+      </w:r>
+    </w:p>
+    <w:p>
+      <w:pPr>
+        <w:pStyle w:val="Listenabsatz"/>
+        <w:numPr>
+          <w:ilvl w:val="0"/>
+          <w:numId w:val="1"/>
+        </w:numPr>
+      </w:pPr>
+      <w:r>
+        <w:t>Überblick</w:t>
+      </w:r>
+      <w:r>
+        <w:t xml:space="preserve"> über die Arbeit</w:t>
+      </w:r>
+      <w:r>
+        <w:t xml:space="preserve"> </w:t>
+      </w:r>
+      <w:r>
+        <w:rPr>
+          <w:b/>
+        </w:rPr>
+        <w:t>(2</w:t>
+      </w:r>
+      <w:r>
+        <w:rPr>
+          <w:b/>
+        </w:rPr>
+        <w:t xml:space="preserve"> Minute</w:t>
+      </w:r>
+      <w:r>
+        <w:rPr>
+          <w:b/>
+        </w:rPr>
+        <w:t>n</w:t>
+      </w:r>
+      <w:r>
+        <w:rPr>
+          <w:b/>
+        </w:rPr>
+        <w:t>)</w:t>
+      </w:r>
+    </w:p>
+    <w:p>
+      <w:pPr>
+        <w:pStyle w:val="Listenabsatz"/>
+        <w:numPr>
+          <w:ilvl w:val="1"/>
+          <w:numId w:val="1"/>
+        </w:numPr>
+      </w:pPr>
+      <w:r>
+        <w:t xml:space="preserve">Was hat die </w:t>
+      </w:r>
+      <w:bookmarkStart w:id="0" w:name="_GoBack"/>
+      <w:bookmarkEnd w:id="0"/>
+      <w:r>
+        <w:t xml:space="preserve">Arbeit </w:t>
+      </w:r>
+      <w:r>
+        <w:t>betrachtet</w:t>
+      </w:r>
+      <w:r>
+        <w:t>?</w:t>
+      </w:r>
+    </w:p>
+    <w:p>
+      <w:pPr>
+        <w:pStyle w:val="Listenabsatz"/>
+        <w:numPr>
+          <w:ilvl w:val="2"/>
+          <w:numId w:val="1"/>
+        </w:numPr>
+      </w:pPr>
+      <w:r>
+        <w:t xml:space="preserve">Den Prozess der </w:t>
+      </w:r>
+      <w:proofErr w:type="spellStart"/>
+      <w:r>
+        <w:t>Authoring</w:t>
+      </w:r>
+      <w:proofErr w:type="spellEnd"/>
+      <w:r>
+        <w:t xml:space="preserve"> Tool Entwicklung</w:t>
       </w:r>
       <w:r>
         <w:t>.</w:t>
@@ -170,181 +483,15 @@
         </w:numPr>
       </w:pPr>
       <w:r>
-        <w:t>Fragen und Diskussionen aus dem Auditorium.</w:t>
-      </w:r>
-    </w:p>
-    <w:p>
-      <w:pPr>
-        <w:pStyle w:val="Listenabsatz"/>
-        <w:numPr>
-          <w:ilvl w:val="1"/>
-          <w:numId w:val="1"/>
-        </w:numPr>
-      </w:pPr>
-      <w:r>
-        <w:t>Erläuterung der Fragestellung</w:t>
-      </w:r>
-    </w:p>
-    <w:p>
-      <w:pPr>
-        <w:pStyle w:val="Listenabsatz"/>
-        <w:numPr>
-          <w:ilvl w:val="2"/>
-          <w:numId w:val="1"/>
-        </w:numPr>
-      </w:pPr>
-      <w:r>
-        <w:t>Wie funktioniert der Game Authoring Tool Entwicklungs</w:t>
-      </w:r>
-      <w:r>
-        <w:t>- und Konzeptions</w:t>
-      </w:r>
-      <w:r>
-        <w:t xml:space="preserve">prozess und können Authoring Tools nach Berufsgruppen </w:t>
-      </w:r>
-      <w:r>
-        <w:t xml:space="preserve">(Artists, Designer, Programmierer, etc.) </w:t>
-      </w:r>
-      <w:r>
-        <w:t xml:space="preserve">getrennt werden so dass </w:t>
-      </w:r>
-      <w:r>
-        <w:t>jede Gruppe mit den ihr bereits bekannten Tools am gleichen Projekt arbeiten kann?</w:t>
-      </w:r>
-    </w:p>
-    <w:p>
-      <w:pPr>
-        <w:pStyle w:val="Listenabsatz"/>
-        <w:numPr>
-          <w:ilvl w:val="2"/>
-          <w:numId w:val="1"/>
-        </w:numPr>
-      </w:pPr>
-      <w:r>
-        <w:t xml:space="preserve">In der Authoring Tool Entwicklung </w:t>
-      </w:r>
-      <w:r>
-        <w:t xml:space="preserve">(für Fusee) </w:t>
-      </w:r>
-      <w:r>
-        <w:t>könnten bereits bestehende Funktionen einer Software (z.B. Cinema 4D) erweitert werden um Game Authoring Funktionalität zu bieten.</w:t>
-      </w:r>
-    </w:p>
-    <w:p>
-      <w:pPr>
-        <w:pStyle w:val="Listenabsatz"/>
-        <w:numPr>
-          <w:ilvl w:val="2"/>
-          <w:numId w:val="1"/>
-        </w:numPr>
-      </w:pPr>
-      <w:r>
-        <w:t>Ist es möglich ein solches Tool für die Fusee Engine und das Programm Cinema 4D (Anbindung durch proprietäre API) zu konzipieren?</w:t>
-      </w:r>
-    </w:p>
-    <w:p>
-      <w:pPr>
-        <w:pStyle w:val="Listenabsatz"/>
-        <w:numPr>
-          <w:ilvl w:val="2"/>
-          <w:numId w:val="1"/>
-        </w:numPr>
-      </w:pPr>
-      <w:r>
-        <w:t xml:space="preserve">Verwendung bereits bestehender Programme und Strukturen </w:t>
-      </w:r>
-      <w:r>
-        <w:t>verkürzt den Prozess zum Erstellen von Editing Funktionalität.</w:t>
-      </w:r>
-    </w:p>
-    <w:p>
-      <w:pPr>
-        <w:pStyle w:val="Listenabsatz"/>
-        <w:numPr>
-          <w:ilvl w:val="0"/>
-          <w:numId w:val="1"/>
-        </w:numPr>
-      </w:pPr>
-      <w:r>
-        <w:t>Übersicht</w:t>
-      </w:r>
-      <w:r>
-        <w:t xml:space="preserve"> über die Arbeit</w:t>
-      </w:r>
-      <w:r>
-        <w:t xml:space="preserve"> </w:t>
-      </w:r>
-      <w:r>
-        <w:rPr>
-          <w:b/>
-        </w:rPr>
-        <w:t>(2</w:t>
-      </w:r>
-      <w:r>
-        <w:rPr>
-          <w:b/>
-        </w:rPr>
-        <w:t xml:space="preserve"> Minute</w:t>
-      </w:r>
-      <w:r>
-        <w:rPr>
-          <w:b/>
-        </w:rPr>
-        <w:t>n</w:t>
-      </w:r>
-      <w:r>
-        <w:rPr>
-          <w:b/>
-        </w:rPr>
-        <w:t>)</w:t>
-      </w:r>
-    </w:p>
-    <w:p>
-      <w:pPr>
-        <w:pStyle w:val="Listenabsatz"/>
-        <w:numPr>
-          <w:ilvl w:val="1"/>
-          <w:numId w:val="1"/>
-        </w:numPr>
-      </w:pPr>
-      <w:r>
-        <w:t xml:space="preserve">Was hat die Arbeit </w:t>
-      </w:r>
-      <w:r>
-        <w:t>betrachtet</w:t>
-      </w:r>
-      <w:r>
-        <w:t>?</w:t>
-      </w:r>
-    </w:p>
-    <w:p>
-      <w:pPr>
-        <w:pStyle w:val="Listenabsatz"/>
-        <w:numPr>
-          <w:ilvl w:val="2"/>
-          <w:numId w:val="1"/>
-        </w:numPr>
-      </w:pPr>
-      <w:r>
-        <w:t>Den Prozess der Authoring Tool Entwicklung</w:t>
-      </w:r>
-      <w:r>
-        <w:t>.</w:t>
-      </w:r>
-    </w:p>
-    <w:p>
-      <w:pPr>
-        <w:pStyle w:val="Listenabsatz"/>
-        <w:numPr>
-          <w:ilvl w:val="2"/>
-          <w:numId w:val="1"/>
-        </w:numPr>
-      </w:pPr>
-      <w:r>
         <w:t xml:space="preserve">Andere </w:t>
       </w:r>
-      <w:r>
-        <w:t xml:space="preserve">Authoring Umgebungen </w:t>
+      <w:proofErr w:type="spellStart"/>
+      <w:r>
+        <w:t>Authoring</w:t>
+      </w:r>
+      <w:proofErr w:type="spellEnd"/>
+      <w:r>
+        <w:t xml:space="preserve"> Umgebungen </w:t>
       </w:r>
       <w:r>
         <w:t>analysiert und verglichen.</w:t>
@@ -414,7 +561,23 @@
         <w:t xml:space="preserve">Also: </w:t>
       </w:r>
       <w:r>
-        <w:t>Legen eines Grundsteins für weitere Forschung im Bereich Fusee und Authoring Tool Funktionalität</w:t>
+        <w:t xml:space="preserve">Legen eines Grundsteins für weitere Forschung im Bereich </w:t>
+      </w:r>
+      <w:proofErr w:type="spellStart"/>
+      <w:r>
+        <w:t>Fusee</w:t>
+      </w:r>
+      <w:proofErr w:type="spellEnd"/>
+      <w:r>
+        <w:t xml:space="preserve"> und </w:t>
+      </w:r>
+      <w:proofErr w:type="spellStart"/>
+      <w:r>
+        <w:t>Authoring</w:t>
+      </w:r>
+      <w:proofErr w:type="spellEnd"/>
+      <w:r>
+        <w:t xml:space="preserve"> Tool Funktionalität</w:t>
       </w:r>
       <w:r>
         <w:t>.</w:t>
@@ -486,7 +649,15 @@
         </w:numPr>
       </w:pPr>
       <w:r>
-        <w:t>Hauptsächlich die API verwendet um mit Hilfe des Plugin Systems Funktionalität hinzuzufügen.</w:t>
+        <w:t xml:space="preserve">Hauptsächlich die API verwendet um mit Hilfe des </w:t>
+      </w:r>
+      <w:proofErr w:type="spellStart"/>
+      <w:r>
+        <w:t>Plugin</w:t>
+      </w:r>
+      <w:proofErr w:type="spellEnd"/>
+      <w:r>
+        <w:t xml:space="preserve"> Systems Funktionalität hinzuzufügen.</w:t>
       </w:r>
     </w:p>
     <w:p>
@@ -497,9 +668,11 @@
           <w:numId w:val="1"/>
         </w:numPr>
       </w:pPr>
+      <w:proofErr w:type="spellStart"/>
       <w:r>
         <w:t>Fusee</w:t>
       </w:r>
+      <w:proofErr w:type="spellEnd"/>
     </w:p>
     <w:p>
       <w:pPr>
@@ -537,8 +710,13 @@
         </w:numPr>
       </w:pPr>
       <w:r>
-        <w:t>Das Projekt Uniplug</w:t>
-      </w:r>
+        <w:t xml:space="preserve">Das Projekt </w:t>
+      </w:r>
+      <w:proofErr w:type="spellStart"/>
+      <w:r>
+        <w:t>Uniplug</w:t>
+      </w:r>
+      <w:proofErr w:type="spellEnd"/>
     </w:p>
     <w:p>
       <w:pPr>
@@ -549,7 +727,15 @@
         </w:numPr>
       </w:pPr>
       <w:r>
-        <w:t>Ermöglicht das Entwickeln von Cinema 4D Plugins in C#.</w:t>
+        <w:t xml:space="preserve">Ermöglicht das Entwickeln von Cinema 4D </w:t>
+      </w:r>
+      <w:proofErr w:type="spellStart"/>
+      <w:r>
+        <w:t>Plugins</w:t>
+      </w:r>
+      <w:proofErr w:type="spellEnd"/>
+      <w:r>
+        <w:t xml:space="preserve"> in C#.</w:t>
       </w:r>
     </w:p>
     <w:p>
@@ -561,7 +747,15 @@
         </w:numPr>
       </w:pPr>
       <w:r>
-        <w:t>In das Fusee Projekt „integriert“.</w:t>
+        <w:t xml:space="preserve">In das </w:t>
+      </w:r>
+      <w:proofErr w:type="spellStart"/>
+      <w:r>
+        <w:t>Fusee</w:t>
+      </w:r>
+      <w:proofErr w:type="spellEnd"/>
+      <w:r>
+        <w:t xml:space="preserve"> Projekt „integriert“.</w:t>
       </w:r>
     </w:p>
     <w:p>
@@ -630,7 +824,15 @@
         </w:numPr>
       </w:pPr>
       <w:r>
-        <w:t>Analyse von Referenzmodellen im Entwicklungsprozess von Authoring Tools. (Theorie)</w:t>
+        <w:t xml:space="preserve">Analyse von Referenzmodellen im Entwicklungsprozess von </w:t>
+      </w:r>
+      <w:proofErr w:type="spellStart"/>
+      <w:r>
+        <w:t>Authoring</w:t>
+      </w:r>
+      <w:proofErr w:type="spellEnd"/>
+      <w:r>
+        <w:t xml:space="preserve"> Tools. (Theorie)</w:t>
       </w:r>
     </w:p>
     <w:p>
@@ -677,9 +879,11 @@
           <w:numId w:val="1"/>
         </w:numPr>
       </w:pPr>
+      <w:proofErr w:type="spellStart"/>
       <w:r>
         <w:t>Unity</w:t>
       </w:r>
+      <w:proofErr w:type="spellEnd"/>
     </w:p>
     <w:p>
       <w:pPr>
@@ -714,7 +918,15 @@
         </w:numPr>
       </w:pPr>
       <w:r>
-        <w:t>Konzeption eines Tools (mit Methoden des Software Engineering) in Adaption für die Fusee Engine. (Deduktion)</w:t>
+        <w:t xml:space="preserve">Konzeption eines Tools (mit Methoden des Software Engineering) in Adaption für die </w:t>
+      </w:r>
+      <w:proofErr w:type="spellStart"/>
+      <w:r>
+        <w:t>Fusee</w:t>
+      </w:r>
+      <w:proofErr w:type="spellEnd"/>
+      <w:r>
+        <w:t xml:space="preserve"> Engine. (Deduktion)</w:t>
       </w:r>
     </w:p>
     <w:p>
@@ -768,7 +980,15 @@
         </w:numPr>
       </w:pPr>
       <w:r>
-        <w:t>Beginn mit der Umsetzung (Prototyping) in C#.</w:t>
+        <w:t>Beginn mit der Umsetzung (</w:t>
+      </w:r>
+      <w:proofErr w:type="spellStart"/>
+      <w:r>
+        <w:t>Prototyping</w:t>
+      </w:r>
+      <w:proofErr w:type="spellEnd"/>
+      <w:r>
+        <w:t>) in C#.</w:t>
       </w:r>
     </w:p>
     <w:p>
@@ -780,8 +1000,13 @@
         </w:numPr>
       </w:pPr>
       <w:r>
-        <w:t>Mit Hilfe von SWIG und Uniplug</w:t>
-      </w:r>
+        <w:t xml:space="preserve">Mit Hilfe von SWIG und </w:t>
+      </w:r>
+      <w:proofErr w:type="spellStart"/>
+      <w:r>
+        <w:t>Uniplug</w:t>
+      </w:r>
+      <w:proofErr w:type="spellEnd"/>
     </w:p>
     <w:p>
       <w:pPr>
@@ -1030,7 +1255,23 @@
         </w:numPr>
       </w:pPr>
       <w:r>
-        <w:t>Konzeption eines Authoring Tool Frameworks für Fusee wurde begonnen.</w:t>
+        <w:t xml:space="preserve">Konzeption eines </w:t>
+      </w:r>
+      <w:proofErr w:type="spellStart"/>
+      <w:r>
+        <w:t>Authoring</w:t>
+      </w:r>
+      <w:proofErr w:type="spellEnd"/>
+      <w:r>
+        <w:t xml:space="preserve"> Tool Frameworks für </w:t>
+      </w:r>
+      <w:proofErr w:type="spellStart"/>
+      <w:r>
+        <w:t>Fusee</w:t>
+      </w:r>
+      <w:proofErr w:type="spellEnd"/>
+      <w:r>
+        <w:t xml:space="preserve"> wurde begonnen.</w:t>
       </w:r>
     </w:p>
     <w:p>
@@ -1078,7 +1319,15 @@
         </w:numPr>
       </w:pPr>
       <w:r>
-        <w:t>Erweiterung über Plugin Systeme der angestrebten Editor Applikation Cinema 4D gegeben.</w:t>
+        <w:t xml:space="preserve">Erweiterung über </w:t>
+      </w:r>
+      <w:proofErr w:type="spellStart"/>
+      <w:r>
+        <w:t>Plugin</w:t>
+      </w:r>
+      <w:proofErr w:type="spellEnd"/>
+      <w:r>
+        <w:t xml:space="preserve"> Systeme der angestrebten Editor Applikation Cinema 4D gegeben.</w:t>
       </w:r>
     </w:p>
     <w:p>
@@ -1102,7 +1351,15 @@
         </w:numPr>
       </w:pPr>
       <w:r>
-        <w:t>Probleme bei der Umsetzung durch die Komplexität des Uniplug Projekts in Verbindung mit dem Cinema 4D Framework.</w:t>
+        <w:t xml:space="preserve">Probleme bei der Umsetzung durch die Komplexität des </w:t>
+      </w:r>
+      <w:proofErr w:type="spellStart"/>
+      <w:r>
+        <w:t>Uniplug</w:t>
+      </w:r>
+      <w:proofErr w:type="spellEnd"/>
+      <w:r>
+        <w:t xml:space="preserve"> Projekts in Verbindung mit dem Cinema 4D Framework.</w:t>
       </w:r>
     </w:p>
     <w:p>
@@ -1413,8 +1670,6 @@
       <w:r>
         <w:t>Danke an die Fakultät für die Unterstützung</w:t>
       </w:r>
-      <w:bookmarkStart w:id="0" w:name="_GoBack"/>
-      <w:bookmarkEnd w:id="0"/>
     </w:p>
     <w:sectPr>
       <w:pgSz w:w="11906" w:h="16838"/>

</xml_diff>